<commit_message>
some cleaning in 7.2
</commit_message>
<xml_diff>
--- a/HW1_308564293_ XXXXXX.docx
+++ b/HW1_308564293_ XXXXXX.docx
@@ -4,6 +4,7 @@
   <w:body>
     <w:p>
       <w:pPr>
+        <w:bidi w:val="0"/>
         <w:rPr>
           <w:rFonts w:asciiTheme="majorHAnsi" w:hAnsiTheme="majorHAnsi" w:cstheme="majorHAnsi"/>
           <w:rtl/>
@@ -13,19 +14,9 @@
     <w:p>
       <w:pPr>
         <w:pStyle w:val="Heading1"/>
-        <w:jc w:val="center"/>
+        <w:bidi w:val="0"/>
         <w:rPr>
           <w:rStyle w:val="IntenseEmphasis"/>
-          <w:rFonts w:cstheme="majorHAnsi"/>
-          <w:b/>
-          <w:bCs/>
-          <w:i w:val="0"/>
-          <w:iCs w:val="0"/>
-          <w:smallCaps/>
-          <w:spacing w:val="5"/>
-          <w:sz w:val="56"/>
-          <w:szCs w:val="56"/>
-          <w:rtl/>
         </w:rPr>
       </w:pPr>
       <w:r>
@@ -91,28 +82,72 @@
     </w:p>
     <w:p>
       <w:pPr>
+        <w:bidi w:val="0"/>
+        <w:rPr>
+          <w:b/>
+          <w:bCs/>
+        </w:rPr>
+      </w:pPr>
+      <w:r>
+        <w:rPr>
+          <w:b/>
+          <w:bCs/>
+        </w:rPr>
+        <w:t xml:space="preserve">1. </w:t>
+      </w:r>
+      <w:r>
+        <w:rPr>
+          <w:b/>
+          <w:bCs/>
+        </w:rPr>
+        <w:t>Dataset Description and Selection:</w:t>
+      </w:r>
+    </w:p>
+    <w:p>
+      <w:pPr>
         <w:pStyle w:val="ListParagraph"/>
         <w:numPr>
           <w:ilvl w:val="0"/>
-          <w:numId w:val="33"/>
+          <w:numId w:val="34"/>
         </w:numPr>
         <w:bidi w:val="0"/>
-        <w:spacing w:line="276" w:lineRule="auto"/>
-        <w:rPr>
-          <w:b/>
-          <w:bCs/>
-          <w:sz w:val="24"/>
-          <w:szCs w:val="24"/>
-        </w:rPr>
-      </w:pPr>
-      <w:r>
-        <w:rPr>
-          <w:b/>
-          <w:bCs/>
-          <w:sz w:val="24"/>
-          <w:szCs w:val="24"/>
-        </w:rPr>
-        <w:t>Dataset selection:</w:t>
+        <w:ind w:left="426" w:hanging="284"/>
+        <w:rPr>
+          <w:lang w:val="en-IL"/>
+        </w:rPr>
+      </w:pPr>
+      <w:r>
+        <w:rPr>
+          <w:lang w:val="en-IL"/>
+        </w:rPr>
+        <w:t>Dataset: Book-Crossing dataset</w:t>
+      </w:r>
+      <w:r>
+        <w:rPr>
+          <w:rFonts w:cs="Arial"/>
+          <w:lang w:val="en-IL"/>
+        </w:rPr>
+        <w:t xml:space="preserve"> was selected</w:t>
+      </w:r>
+      <w:r>
+        <w:rPr>
+          <w:lang w:val="en-IL"/>
+        </w:rPr>
+        <w:t xml:space="preserve"> </w:t>
+      </w:r>
+      <w:r>
+        <w:rPr>
+          <w:lang w:val="en-IL"/>
+        </w:rPr>
+        <w:t>for its real-world application and large size, ideal for testing Cassandra's capabilities</w:t>
+      </w:r>
+      <w:r>
+        <w:rPr>
+          <w:rFonts w:cs="Arial"/>
+          <w:rtl/>
+          <w:lang w:val="en-IL"/>
+        </w:rPr>
+        <w:t>.</w:t>
       </w:r>
     </w:p>
     <w:p>
@@ -120,25 +155,49 @@
         <w:pStyle w:val="ListParagraph"/>
         <w:numPr>
           <w:ilvl w:val="0"/>
-          <w:numId w:val="33"/>
+          <w:numId w:val="34"/>
         </w:numPr>
         <w:bidi w:val="0"/>
-        <w:spacing w:line="276" w:lineRule="auto"/>
+        <w:ind w:left="426" w:hanging="284"/>
+        <w:rPr>
+          <w:lang w:val="en-IL"/>
+        </w:rPr>
+      </w:pPr>
+      <w:r>
+        <w:rPr>
+          <w:lang w:val="en-IL"/>
+        </w:rPr>
+        <w:t>Contents: Three CSV files - Users, Books, and Ratings</w:t>
+      </w:r>
+      <w:r>
+        <w:rPr>
+          <w:rFonts w:cs="Arial"/>
+          <w:rtl/>
+          <w:lang w:val="en-IL"/>
+        </w:rPr>
+        <w:t>.</w:t>
+      </w:r>
+    </w:p>
+    <w:p>
+      <w:pPr>
+        <w:bidi w:val="0"/>
+      </w:pPr>
+      <w:r>
         <w:rPr>
           <w:b/>
           <w:bCs/>
-          <w:sz w:val="24"/>
-          <w:szCs w:val="24"/>
-        </w:rPr>
-      </w:pPr>
+        </w:rPr>
+        <w:t xml:space="preserve">2. </w:t>
+      </w:r>
       <w:r>
         <w:rPr>
           <w:b/>
           <w:bCs/>
-          <w:sz w:val="24"/>
-          <w:szCs w:val="24"/>
-        </w:rPr>
-        <w:t>DB design:</w:t>
+        </w:rPr>
+        <w:t>Database Schema Design</w:t>
+      </w:r>
+      <w:r>
+        <w:t xml:space="preserve">: </w:t>
       </w:r>
     </w:p>
     <w:p>
@@ -146,27 +205,33 @@
         <w:pStyle w:val="ListParagraph"/>
         <w:numPr>
           <w:ilvl w:val="0"/>
-          <w:numId w:val="33"/>
+          <w:numId w:val="35"/>
         </w:numPr>
         <w:bidi w:val="0"/>
-        <w:spacing w:line="276" w:lineRule="auto"/>
-        <w:rPr>
-          <w:b/>
-          <w:bCs/>
-          <w:sz w:val="24"/>
-          <w:szCs w:val="24"/>
-          <w:highlight w:val="yellow"/>
-        </w:rPr>
-      </w:pPr>
-      <w:r>
-        <w:rPr>
-          <w:b/>
-          <w:bCs/>
-          <w:sz w:val="24"/>
-          <w:szCs w:val="24"/>
-          <w:highlight w:val="yellow"/>
-        </w:rPr>
-        <w:t>Data Analysis:</w:t>
+        <w:ind w:left="426" w:hanging="284"/>
+        <w:rPr>
+          <w:lang w:val="en-IL"/>
+        </w:rPr>
+      </w:pPr>
+      <w:r>
+        <w:rPr>
+          <w:lang w:val="en-IL"/>
+        </w:rPr>
+        <w:t>Design was t</w:t>
+      </w:r>
+      <w:r>
+        <w:rPr>
+          <w:lang w:val="en-IL"/>
+        </w:rPr>
+        <w:t>ailored for specific queries like book ratings, author ratings, and user activity</w:t>
+      </w:r>
+      <w:r>
+        <w:rPr>
+          <w:rFonts w:cs="Arial"/>
+          <w:rtl/>
+          <w:lang w:val="en-IL"/>
+        </w:rPr>
+        <w:t>.</w:t>
       </w:r>
     </w:p>
     <w:p>
@@ -174,27 +239,49 @@
         <w:pStyle w:val="ListParagraph"/>
         <w:numPr>
           <w:ilvl w:val="0"/>
-          <w:numId w:val="33"/>
+          <w:numId w:val="35"/>
         </w:numPr>
         <w:bidi w:val="0"/>
-        <w:spacing w:line="276" w:lineRule="auto"/>
-        <w:rPr>
-          <w:b/>
-          <w:bCs/>
-          <w:sz w:val="24"/>
-          <w:szCs w:val="24"/>
-          <w:highlight w:val="yellow"/>
-        </w:rPr>
-      </w:pPr>
-      <w:r>
-        <w:rPr>
-          <w:b/>
-          <w:bCs/>
-          <w:sz w:val="24"/>
-          <w:szCs w:val="24"/>
-          <w:highlight w:val="yellow"/>
-        </w:rPr>
-        <w:t>Insights &amp; Visualization:</w:t>
+        <w:ind w:left="426" w:hanging="284"/>
+        <w:rPr>
+          <w:lang w:val="en-IL"/>
+        </w:rPr>
+      </w:pPr>
+      <w:r>
+        <w:rPr>
+          <w:lang w:val="en-IL"/>
+        </w:rPr>
+        <w:t xml:space="preserve">Tables: books, users, </w:t>
+      </w:r>
+      <w:proofErr w:type="spellStart"/>
+      <w:r>
+        <w:rPr>
+          <w:lang w:val="en-IL"/>
+        </w:rPr>
+        <w:t>books_rated_by_user</w:t>
+      </w:r>
+      <w:proofErr w:type="spellEnd"/>
+      <w:r>
+        <w:rPr>
+          <w:lang w:val="en-IL"/>
+        </w:rPr>
+        <w:t xml:space="preserve">, </w:t>
+      </w:r>
+      <w:proofErr w:type="spellStart"/>
+      <w:r>
+        <w:rPr>
+          <w:lang w:val="en-IL"/>
+        </w:rPr>
+        <w:t>users_by_rated_books</w:t>
+      </w:r>
+      <w:proofErr w:type="spellEnd"/>
+      <w:r>
+        <w:rPr>
+          <w:rFonts w:cs="Arial"/>
+          <w:rtl/>
+          <w:lang w:val="en-IL"/>
+        </w:rPr>
+        <w:t>.</w:t>
       </w:r>
     </w:p>
     <w:p>
@@ -202,25 +289,195 @@
         <w:pStyle w:val="ListParagraph"/>
         <w:numPr>
           <w:ilvl w:val="0"/>
-          <w:numId w:val="33"/>
+          <w:numId w:val="35"/>
         </w:numPr>
         <w:bidi w:val="0"/>
-        <w:spacing w:line="276" w:lineRule="auto"/>
+        <w:ind w:left="426" w:hanging="284"/>
+        <w:rPr>
+          <w:lang w:val="en-IL"/>
+        </w:rPr>
+      </w:pPr>
+      <w:proofErr w:type="spellStart"/>
+      <w:r>
+        <w:rPr>
+          <w:lang w:val="en-IL"/>
+        </w:rPr>
+        <w:t>books_rated_by_user</w:t>
+      </w:r>
+      <w:proofErr w:type="spellEnd"/>
+      <w:r>
+        <w:rPr>
+          <w:lang w:val="en-IL"/>
+        </w:rPr>
+        <w:t>: Facilitates queries about user activity and book preferences</w:t>
+      </w:r>
+      <w:r>
+        <w:rPr>
+          <w:rFonts w:cs="Arial"/>
+          <w:rtl/>
+          <w:lang w:val="en-IL"/>
+        </w:rPr>
+        <w:t>.</w:t>
+      </w:r>
+    </w:p>
+    <w:p>
+      <w:pPr>
+        <w:pStyle w:val="ListParagraph"/>
+        <w:numPr>
+          <w:ilvl w:val="0"/>
+          <w:numId w:val="35"/>
+        </w:numPr>
+        <w:bidi w:val="0"/>
+        <w:ind w:left="426" w:hanging="284"/>
         <w:rPr>
           <w:b/>
           <w:bCs/>
-          <w:sz w:val="24"/>
-          <w:szCs w:val="24"/>
-        </w:rPr>
+        </w:rPr>
+      </w:pPr>
+      <w:proofErr w:type="spellStart"/>
+      <w:r>
+        <w:rPr>
+          <w:lang w:val="en-IL"/>
+        </w:rPr>
+        <w:t>users_by_rated_books</w:t>
+      </w:r>
+      <w:proofErr w:type="spellEnd"/>
+      <w:r>
+        <w:rPr>
+          <w:lang w:val="en-IL"/>
+        </w:rPr>
+        <w:t>: Enables analysis of user demographics based on book ratings</w:t>
+      </w:r>
+      <w:r>
+        <w:rPr>
+          <w:lang w:val="en-IL"/>
+        </w:rPr>
+        <w:t>.</w:t>
+      </w:r>
+    </w:p>
+    <w:p>
+      <w:pPr>
+        <w:bidi w:val="0"/>
       </w:pPr>
       <w:r>
         <w:rPr>
           <w:b/>
           <w:bCs/>
-          <w:sz w:val="24"/>
-          <w:szCs w:val="24"/>
-        </w:rPr>
-        <w:t>Challenges:</w:t>
+        </w:rPr>
+        <w:t xml:space="preserve">3. </w:t>
+      </w:r>
+      <w:r>
+        <w:rPr>
+          <w:b/>
+          <w:bCs/>
+        </w:rPr>
+        <w:t>Key Insights from Data:</w:t>
+      </w:r>
+      <w:r>
+        <w:t xml:space="preserve"> </w:t>
+      </w:r>
+    </w:p>
+    <w:p>
+      <w:pPr>
+        <w:pStyle w:val="ListParagraph"/>
+        <w:numPr>
+          <w:ilvl w:val="0"/>
+          <w:numId w:val="35"/>
+        </w:numPr>
+        <w:bidi w:val="0"/>
+        <w:ind w:left="426" w:hanging="284"/>
+        <w:rPr>
+          <w:lang w:val="en-IL"/>
+        </w:rPr>
+      </w:pPr>
+      <w:r>
+        <w:rPr>
+          <w:lang w:val="en-IL"/>
+        </w:rPr>
+        <w:t>User Activity: Identified the most active user groups</w:t>
+      </w:r>
+      <w:r>
+        <w:rPr>
+          <w:rFonts w:cs="Arial"/>
+          <w:rtl/>
+          <w:lang w:val="en-IL"/>
+        </w:rPr>
+        <w:t>.</w:t>
+      </w:r>
+    </w:p>
+    <w:p>
+      <w:pPr>
+        <w:pStyle w:val="ListParagraph"/>
+        <w:numPr>
+          <w:ilvl w:val="0"/>
+          <w:numId w:val="35"/>
+        </w:numPr>
+        <w:bidi w:val="0"/>
+        <w:ind w:left="426" w:hanging="284"/>
+        <w:rPr>
+          <w:lang w:val="en-IL"/>
+        </w:rPr>
+      </w:pPr>
+      <w:r>
+        <w:rPr>
+          <w:lang w:val="en-IL"/>
+        </w:rPr>
+        <w:t>Top Books and Authors: Analysis of books and authors with the highest average ratings</w:t>
+      </w:r>
+      <w:r>
+        <w:rPr>
+          <w:rFonts w:cs="Arial"/>
+          <w:rtl/>
+          <w:lang w:val="en-IL"/>
+        </w:rPr>
+        <w:t>.</w:t>
+      </w:r>
+    </w:p>
+    <w:p>
+      <w:pPr>
+        <w:pStyle w:val="ListParagraph"/>
+        <w:numPr>
+          <w:ilvl w:val="0"/>
+          <w:numId w:val="35"/>
+        </w:numPr>
+        <w:bidi w:val="0"/>
+        <w:ind w:left="426" w:hanging="284"/>
+      </w:pPr>
+      <w:r>
+        <w:rPr>
+          <w:lang w:val="en-IL"/>
+        </w:rPr>
+        <w:t>Queries Example: 'Find average rating of books by each author</w:t>
+      </w:r>
+      <w:r>
+        <w:rPr>
+          <w:rFonts w:cs="Arial"/>
+          <w:rtl/>
+          <w:lang w:val="en-IL"/>
+        </w:rPr>
+        <w:t>'</w:t>
+      </w:r>
+    </w:p>
+    <w:p>
+      <w:pPr>
+        <w:bidi w:val="0"/>
+      </w:pPr>
+      <w:r>
+        <w:rPr>
+          <w:b/>
+          <w:bCs/>
+        </w:rPr>
+        <w:t xml:space="preserve">4. </w:t>
+      </w:r>
+      <w:r>
+        <w:rPr>
+          <w:b/>
+          <w:bCs/>
+        </w:rPr>
+        <w:t>Challenges and Solutions:</w:t>
+      </w:r>
+      <w:r>
+        <w:t xml:space="preserve"> </w:t>
       </w:r>
     </w:p>
     <w:p>
@@ -232,6 +489,7 @@
         </w:numPr>
         <w:bidi w:val="0"/>
         <w:spacing w:line="276" w:lineRule="auto"/>
+        <w:ind w:left="426" w:hanging="284"/>
       </w:pPr>
       <w:r>
         <w:t xml:space="preserve">For easier readability and </w:t>
@@ -250,10 +508,7 @@
       </w:r>
       <w:proofErr w:type="spellEnd"/>
       <w:r>
-        <w:t xml:space="preserve"> notebook. CQL commands were given to the cluster </w:t>
-      </w:r>
-      <w:r>
-        <w:t>using Cassandra Driver, a python-Cassandra API.</w:t>
+        <w:t xml:space="preserve"> notebook. CQL commands were given to the cluster using Cassandra Driver, a python-Cassandra API.</w:t>
       </w:r>
     </w:p>
     <w:p>
@@ -265,6 +520,7 @@
         </w:numPr>
         <w:bidi w:val="0"/>
         <w:spacing w:line="276" w:lineRule="auto"/>
+        <w:ind w:left="426" w:hanging="284"/>
         <w:rPr>
           <w:highlight w:val="yellow"/>
         </w:rPr>
@@ -279,42 +535,141 @@
         <w:rPr>
           <w:highlight w:val="yellow"/>
         </w:rPr>
-        <w:t xml:space="preserve">ing data ingestion, </w:t>
-      </w:r>
+        <w:t xml:space="preserve">ing data ingestion, our original script has loaded one row at </w:t>
+      </w:r>
+      <w:proofErr w:type="gramStart"/>
       <w:r>
         <w:rPr>
           <w:highlight w:val="yellow"/>
         </w:rPr>
-        <w:t xml:space="preserve">our original script has loaded one row at </w:t>
+        <w:t>the</w:t>
+      </w:r>
+      <w:proofErr w:type="gramEnd"/>
+      <w:r>
+        <w:rPr>
+          <w:highlight w:val="yellow"/>
+        </w:rPr>
+        <w:t xml:space="preserve"> time in a for loop. As we have a very large number of rows in our dataset (about 270K in the largest table) that took a long time. The solution was to </w:t>
       </w:r>
       <w:proofErr w:type="gramStart"/>
       <w:r>
         <w:rPr>
           <w:highlight w:val="yellow"/>
         </w:rPr>
-        <w:t>the</w:t>
+        <w:t>use</w:t>
       </w:r>
       <w:proofErr w:type="gramEnd"/>
       <w:r>
         <w:rPr>
           <w:highlight w:val="yellow"/>
         </w:rPr>
-        <w:t xml:space="preserve"> time in a for loop. As we have a very large number of rows in our dataset (about 270K in the largest table) that took a long time. The solution was to </w:t>
-      </w:r>
-      <w:proofErr w:type="gramStart"/>
-      <w:r>
+        <w:t xml:space="preserve"> </w:t>
+      </w:r>
+    </w:p>
+    <w:p>
+      <w:pPr>
+        <w:bidi w:val="0"/>
+        <w:rPr>
+          <w:b/>
+          <w:bCs/>
+        </w:rPr>
+      </w:pPr>
+      <w:r>
+        <w:rPr>
+          <w:b/>
+          <w:bCs/>
+        </w:rPr>
+        <w:t xml:space="preserve">5. </w:t>
+      </w:r>
+      <w:r>
+        <w:rPr>
+          <w:b/>
+          <w:bCs/>
+        </w:rPr>
+        <w:t>Visualizations:</w:t>
+      </w:r>
+    </w:p>
+    <w:p>
+      <w:pPr>
+        <w:bidi w:val="0"/>
+        <w:rPr>
+          <w:lang w:val="en-IL"/>
+        </w:rPr>
+      </w:pPr>
+      <w:r>
+        <w:t xml:space="preserve"> </w:t>
+      </w:r>
+      <w:r>
+        <w:rPr>
+          <w:lang w:val="en-IL"/>
+        </w:rPr>
+        <w:t>Top 10 Books Chart: Shows books with the highest normalized scores and rating counts</w:t>
+      </w:r>
+      <w:r>
+        <w:rPr>
+          <w:rFonts w:cs="Arial"/>
+          <w:rtl/>
+          <w:lang w:val="en-IL"/>
+        </w:rPr>
+        <w:t>.</w:t>
+      </w:r>
+    </w:p>
+    <w:p>
+      <w:pPr>
+        <w:bidi w:val="0"/>
+        <w:rPr>
+          <w:lang w:val="en-IL"/>
+        </w:rPr>
+      </w:pPr>
+      <w:r>
+        <w:rPr>
+          <w:lang w:val="en-IL"/>
+        </w:rPr>
+        <w:t>Book Distribution by Publisher: Bar chart illustrating the number of books per publisher</w:t>
+      </w:r>
+      <w:r>
+        <w:rPr>
+          <w:rFonts w:cs="Arial"/>
+          <w:rtl/>
+          <w:lang w:val="en-IL"/>
+        </w:rPr>
+        <w:t>.</w:t>
+      </w:r>
+    </w:p>
+    <w:p>
+      <w:pPr>
+        <w:bidi w:val="0"/>
+        <w:rPr>
+          <w:lang w:val="en-IL"/>
+        </w:rPr>
+      </w:pPr>
+      <w:r>
+        <w:rPr>
+          <w:lang w:val="en-IL"/>
+        </w:rPr>
+        <w:t>User Ratings Analysis: Pie chart depicting average ratings per user.</w:t>
+      </w:r>
+    </w:p>
+    <w:p>
+      <w:pPr>
+        <w:bidi w:val="0"/>
+        <w:rPr>
+          <w:lang w:val="en-IL"/>
+        </w:rPr>
+      </w:pPr>
+    </w:p>
+    <w:p>
+      <w:pPr>
+        <w:bidi w:val="0"/>
+      </w:pPr>
+    </w:p>
+    <w:p>
+      <w:pPr>
+        <w:bidi w:val="0"/>
         <w:rPr>
           <w:highlight w:val="yellow"/>
         </w:rPr>
-        <w:t>use</w:t>
-      </w:r>
-      <w:proofErr w:type="gramEnd"/>
-      <w:r>
-        <w:rPr>
-          <w:highlight w:val="yellow"/>
-        </w:rPr>
-        <w:t xml:space="preserve"> </w:t>
-      </w:r>
+      </w:pPr>
     </w:p>
     <w:sectPr>
       <w:headerReference w:type="default" r:id="rId7"/>
@@ -1807,6 +2162,119 @@
     </w:lvl>
   </w:abstractNum>
   <w:abstractNum w:abstractNumId="13" w15:restartNumberingAfterBreak="0">
+    <w:nsid w:val="307A70CA"/>
+    <w:multiLevelType w:val="hybridMultilevel"/>
+    <w:tmpl w:val="895AE5EA"/>
+    <w:lvl w:ilvl="0" w:tplc="20000001">
+      <w:start w:val="1"/>
+      <w:numFmt w:val="bullet"/>
+      <w:lvlText w:val=""/>
+      <w:lvlJc w:val="left"/>
+      <w:pPr>
+        <w:ind w:left="720" w:hanging="360"/>
+      </w:pPr>
+      <w:rPr>
+        <w:rFonts w:ascii="Symbol" w:hAnsi="Symbol" w:hint="default"/>
+      </w:rPr>
+    </w:lvl>
+    <w:lvl w:ilvl="1" w:tplc="20000003" w:tentative="1">
+      <w:start w:val="1"/>
+      <w:numFmt w:val="bullet"/>
+      <w:lvlText w:val="o"/>
+      <w:lvlJc w:val="left"/>
+      <w:pPr>
+        <w:ind w:left="1440" w:hanging="360"/>
+      </w:pPr>
+      <w:rPr>
+        <w:rFonts w:ascii="Courier New" w:hAnsi="Courier New" w:cs="Courier New" w:hint="default"/>
+      </w:rPr>
+    </w:lvl>
+    <w:lvl w:ilvl="2" w:tplc="20000005" w:tentative="1">
+      <w:start w:val="1"/>
+      <w:numFmt w:val="bullet"/>
+      <w:lvlText w:val=""/>
+      <w:lvlJc w:val="left"/>
+      <w:pPr>
+        <w:ind w:left="2160" w:hanging="360"/>
+      </w:pPr>
+      <w:rPr>
+        <w:rFonts w:ascii="Wingdings" w:hAnsi="Wingdings" w:hint="default"/>
+      </w:rPr>
+    </w:lvl>
+    <w:lvl w:ilvl="3" w:tplc="20000001" w:tentative="1">
+      <w:start w:val="1"/>
+      <w:numFmt w:val="bullet"/>
+      <w:lvlText w:val=""/>
+      <w:lvlJc w:val="left"/>
+      <w:pPr>
+        <w:ind w:left="2880" w:hanging="360"/>
+      </w:pPr>
+      <w:rPr>
+        <w:rFonts w:ascii="Symbol" w:hAnsi="Symbol" w:hint="default"/>
+      </w:rPr>
+    </w:lvl>
+    <w:lvl w:ilvl="4" w:tplc="20000003" w:tentative="1">
+      <w:start w:val="1"/>
+      <w:numFmt w:val="bullet"/>
+      <w:lvlText w:val="o"/>
+      <w:lvlJc w:val="left"/>
+      <w:pPr>
+        <w:ind w:left="3600" w:hanging="360"/>
+      </w:pPr>
+      <w:rPr>
+        <w:rFonts w:ascii="Courier New" w:hAnsi="Courier New" w:cs="Courier New" w:hint="default"/>
+      </w:rPr>
+    </w:lvl>
+    <w:lvl w:ilvl="5" w:tplc="20000005" w:tentative="1">
+      <w:start w:val="1"/>
+      <w:numFmt w:val="bullet"/>
+      <w:lvlText w:val=""/>
+      <w:lvlJc w:val="left"/>
+      <w:pPr>
+        <w:ind w:left="4320" w:hanging="360"/>
+      </w:pPr>
+      <w:rPr>
+        <w:rFonts w:ascii="Wingdings" w:hAnsi="Wingdings" w:hint="default"/>
+      </w:rPr>
+    </w:lvl>
+    <w:lvl w:ilvl="6" w:tplc="20000001" w:tentative="1">
+      <w:start w:val="1"/>
+      <w:numFmt w:val="bullet"/>
+      <w:lvlText w:val=""/>
+      <w:lvlJc w:val="left"/>
+      <w:pPr>
+        <w:ind w:left="5040" w:hanging="360"/>
+      </w:pPr>
+      <w:rPr>
+        <w:rFonts w:ascii="Symbol" w:hAnsi="Symbol" w:hint="default"/>
+      </w:rPr>
+    </w:lvl>
+    <w:lvl w:ilvl="7" w:tplc="20000003" w:tentative="1">
+      <w:start w:val="1"/>
+      <w:numFmt w:val="bullet"/>
+      <w:lvlText w:val="o"/>
+      <w:lvlJc w:val="left"/>
+      <w:pPr>
+        <w:ind w:left="5760" w:hanging="360"/>
+      </w:pPr>
+      <w:rPr>
+        <w:rFonts w:ascii="Courier New" w:hAnsi="Courier New" w:cs="Courier New" w:hint="default"/>
+      </w:rPr>
+    </w:lvl>
+    <w:lvl w:ilvl="8" w:tplc="20000005" w:tentative="1">
+      <w:start w:val="1"/>
+      <w:numFmt w:val="bullet"/>
+      <w:lvlText w:val=""/>
+      <w:lvlJc w:val="left"/>
+      <w:pPr>
+        <w:ind w:left="6480" w:hanging="360"/>
+      </w:pPr>
+      <w:rPr>
+        <w:rFonts w:ascii="Wingdings" w:hAnsi="Wingdings" w:hint="default"/>
+      </w:rPr>
+    </w:lvl>
+  </w:abstractNum>
+  <w:abstractNum w:abstractNumId="14" w15:restartNumberingAfterBreak="0">
     <w:nsid w:val="313333DA"/>
     <w:multiLevelType w:val="hybridMultilevel"/>
     <w:tmpl w:val="FC2A7782"/>
@@ -1895,7 +2363,7 @@
       </w:pPr>
     </w:lvl>
   </w:abstractNum>
-  <w:abstractNum w:abstractNumId="14" w15:restartNumberingAfterBreak="0">
+  <w:abstractNum w:abstractNumId="15" w15:restartNumberingAfterBreak="0">
     <w:nsid w:val="396B087E"/>
     <w:multiLevelType w:val="hybridMultilevel"/>
     <w:tmpl w:val="CF2E961C"/>
@@ -2008,7 +2476,7 @@
       </w:rPr>
     </w:lvl>
   </w:abstractNum>
-  <w:abstractNum w:abstractNumId="15" w15:restartNumberingAfterBreak="0">
+  <w:abstractNum w:abstractNumId="16" w15:restartNumberingAfterBreak="0">
     <w:nsid w:val="39DB4240"/>
     <w:multiLevelType w:val="hybridMultilevel"/>
     <w:tmpl w:val="7354B9D8"/>
@@ -2121,7 +2589,7 @@
       </w:rPr>
     </w:lvl>
   </w:abstractNum>
-  <w:abstractNum w:abstractNumId="16" w15:restartNumberingAfterBreak="0">
+  <w:abstractNum w:abstractNumId="17" w15:restartNumberingAfterBreak="0">
     <w:nsid w:val="437B0832"/>
     <w:multiLevelType w:val="hybridMultilevel"/>
     <w:tmpl w:val="5036AE4A"/>
@@ -2234,7 +2702,7 @@
       </w:rPr>
     </w:lvl>
   </w:abstractNum>
-  <w:abstractNum w:abstractNumId="17" w15:restartNumberingAfterBreak="0">
+  <w:abstractNum w:abstractNumId="18" w15:restartNumberingAfterBreak="0">
     <w:nsid w:val="4A6558D9"/>
     <w:multiLevelType w:val="hybridMultilevel"/>
     <w:tmpl w:val="1070EFB2"/>
@@ -2323,7 +2791,7 @@
       </w:pPr>
     </w:lvl>
   </w:abstractNum>
-  <w:abstractNum w:abstractNumId="18" w15:restartNumberingAfterBreak="0">
+  <w:abstractNum w:abstractNumId="19" w15:restartNumberingAfterBreak="0">
     <w:nsid w:val="4D3539BB"/>
     <w:multiLevelType w:val="hybridMultilevel"/>
     <w:tmpl w:val="A546F1D6"/>
@@ -2412,7 +2880,7 @@
       </w:pPr>
     </w:lvl>
   </w:abstractNum>
-  <w:abstractNum w:abstractNumId="19" w15:restartNumberingAfterBreak="0">
+  <w:abstractNum w:abstractNumId="20" w15:restartNumberingAfterBreak="0">
     <w:nsid w:val="51877E80"/>
     <w:multiLevelType w:val="hybridMultilevel"/>
     <w:tmpl w:val="106C590C"/>
@@ -2498,7 +2966,7 @@
       </w:pPr>
     </w:lvl>
   </w:abstractNum>
-  <w:abstractNum w:abstractNumId="20" w15:restartNumberingAfterBreak="0">
+  <w:abstractNum w:abstractNumId="21" w15:restartNumberingAfterBreak="0">
     <w:nsid w:val="544239B4"/>
     <w:multiLevelType w:val="hybridMultilevel"/>
     <w:tmpl w:val="C52C9D98"/>
@@ -2584,7 +3052,120 @@
       </w:pPr>
     </w:lvl>
   </w:abstractNum>
-  <w:abstractNum w:abstractNumId="21" w15:restartNumberingAfterBreak="0">
+  <w:abstractNum w:abstractNumId="22" w15:restartNumberingAfterBreak="0">
+    <w:nsid w:val="58A9087B"/>
+    <w:multiLevelType w:val="hybridMultilevel"/>
+    <w:tmpl w:val="F48C222C"/>
+    <w:lvl w:ilvl="0" w:tplc="20000001">
+      <w:start w:val="1"/>
+      <w:numFmt w:val="bullet"/>
+      <w:lvlText w:val=""/>
+      <w:lvlJc w:val="left"/>
+      <w:pPr>
+        <w:ind w:left="720" w:hanging="360"/>
+      </w:pPr>
+      <w:rPr>
+        <w:rFonts w:ascii="Symbol" w:hAnsi="Symbol" w:hint="default"/>
+      </w:rPr>
+    </w:lvl>
+    <w:lvl w:ilvl="1" w:tplc="20000003" w:tentative="1">
+      <w:start w:val="1"/>
+      <w:numFmt w:val="bullet"/>
+      <w:lvlText w:val="o"/>
+      <w:lvlJc w:val="left"/>
+      <w:pPr>
+        <w:ind w:left="1440" w:hanging="360"/>
+      </w:pPr>
+      <w:rPr>
+        <w:rFonts w:ascii="Courier New" w:hAnsi="Courier New" w:cs="Courier New" w:hint="default"/>
+      </w:rPr>
+    </w:lvl>
+    <w:lvl w:ilvl="2" w:tplc="20000005" w:tentative="1">
+      <w:start w:val="1"/>
+      <w:numFmt w:val="bullet"/>
+      <w:lvlText w:val=""/>
+      <w:lvlJc w:val="left"/>
+      <w:pPr>
+        <w:ind w:left="2160" w:hanging="360"/>
+      </w:pPr>
+      <w:rPr>
+        <w:rFonts w:ascii="Wingdings" w:hAnsi="Wingdings" w:hint="default"/>
+      </w:rPr>
+    </w:lvl>
+    <w:lvl w:ilvl="3" w:tplc="20000001" w:tentative="1">
+      <w:start w:val="1"/>
+      <w:numFmt w:val="bullet"/>
+      <w:lvlText w:val=""/>
+      <w:lvlJc w:val="left"/>
+      <w:pPr>
+        <w:ind w:left="2880" w:hanging="360"/>
+      </w:pPr>
+      <w:rPr>
+        <w:rFonts w:ascii="Symbol" w:hAnsi="Symbol" w:hint="default"/>
+      </w:rPr>
+    </w:lvl>
+    <w:lvl w:ilvl="4" w:tplc="20000003" w:tentative="1">
+      <w:start w:val="1"/>
+      <w:numFmt w:val="bullet"/>
+      <w:lvlText w:val="o"/>
+      <w:lvlJc w:val="left"/>
+      <w:pPr>
+        <w:ind w:left="3600" w:hanging="360"/>
+      </w:pPr>
+      <w:rPr>
+        <w:rFonts w:ascii="Courier New" w:hAnsi="Courier New" w:cs="Courier New" w:hint="default"/>
+      </w:rPr>
+    </w:lvl>
+    <w:lvl w:ilvl="5" w:tplc="20000005" w:tentative="1">
+      <w:start w:val="1"/>
+      <w:numFmt w:val="bullet"/>
+      <w:lvlText w:val=""/>
+      <w:lvlJc w:val="left"/>
+      <w:pPr>
+        <w:ind w:left="4320" w:hanging="360"/>
+      </w:pPr>
+      <w:rPr>
+        <w:rFonts w:ascii="Wingdings" w:hAnsi="Wingdings" w:hint="default"/>
+      </w:rPr>
+    </w:lvl>
+    <w:lvl w:ilvl="6" w:tplc="20000001" w:tentative="1">
+      <w:start w:val="1"/>
+      <w:numFmt w:val="bullet"/>
+      <w:lvlText w:val=""/>
+      <w:lvlJc w:val="left"/>
+      <w:pPr>
+        <w:ind w:left="5040" w:hanging="360"/>
+      </w:pPr>
+      <w:rPr>
+        <w:rFonts w:ascii="Symbol" w:hAnsi="Symbol" w:hint="default"/>
+      </w:rPr>
+    </w:lvl>
+    <w:lvl w:ilvl="7" w:tplc="20000003" w:tentative="1">
+      <w:start w:val="1"/>
+      <w:numFmt w:val="bullet"/>
+      <w:lvlText w:val="o"/>
+      <w:lvlJc w:val="left"/>
+      <w:pPr>
+        <w:ind w:left="5760" w:hanging="360"/>
+      </w:pPr>
+      <w:rPr>
+        <w:rFonts w:ascii="Courier New" w:hAnsi="Courier New" w:cs="Courier New" w:hint="default"/>
+      </w:rPr>
+    </w:lvl>
+    <w:lvl w:ilvl="8" w:tplc="20000005" w:tentative="1">
+      <w:start w:val="1"/>
+      <w:numFmt w:val="bullet"/>
+      <w:lvlText w:val=""/>
+      <w:lvlJc w:val="left"/>
+      <w:pPr>
+        <w:ind w:left="6480" w:hanging="360"/>
+      </w:pPr>
+      <w:rPr>
+        <w:rFonts w:ascii="Wingdings" w:hAnsi="Wingdings" w:hint="default"/>
+      </w:rPr>
+    </w:lvl>
+  </w:abstractNum>
+  <w:abstractNum w:abstractNumId="23" w15:restartNumberingAfterBreak="0">
     <w:nsid w:val="591F3B40"/>
     <w:multiLevelType w:val="hybridMultilevel"/>
     <w:tmpl w:val="32C65BEC"/>
@@ -2697,7 +3278,7 @@
       </w:rPr>
     </w:lvl>
   </w:abstractNum>
-  <w:abstractNum w:abstractNumId="22" w15:restartNumberingAfterBreak="0">
+  <w:abstractNum w:abstractNumId="24" w15:restartNumberingAfterBreak="0">
     <w:nsid w:val="59A9612F"/>
     <w:multiLevelType w:val="hybridMultilevel"/>
     <w:tmpl w:val="83A4AA4A"/>
@@ -2787,7 +3368,7 @@
       </w:pPr>
     </w:lvl>
   </w:abstractNum>
-  <w:abstractNum w:abstractNumId="23" w15:restartNumberingAfterBreak="0">
+  <w:abstractNum w:abstractNumId="25" w15:restartNumberingAfterBreak="0">
     <w:nsid w:val="5F9F32D3"/>
     <w:multiLevelType w:val="hybridMultilevel"/>
     <w:tmpl w:val="0E869C14"/>
@@ -2900,7 +3481,7 @@
       </w:rPr>
     </w:lvl>
   </w:abstractNum>
-  <w:abstractNum w:abstractNumId="24" w15:restartNumberingAfterBreak="0">
+  <w:abstractNum w:abstractNumId="26" w15:restartNumberingAfterBreak="0">
     <w:nsid w:val="66C56FB5"/>
     <w:multiLevelType w:val="hybridMultilevel"/>
     <w:tmpl w:val="A91AED78"/>
@@ -2986,7 +3567,7 @@
       </w:pPr>
     </w:lvl>
   </w:abstractNum>
-  <w:abstractNum w:abstractNumId="25" w15:restartNumberingAfterBreak="0">
+  <w:abstractNum w:abstractNumId="27" w15:restartNumberingAfterBreak="0">
     <w:nsid w:val="678D5D58"/>
     <w:multiLevelType w:val="hybridMultilevel"/>
     <w:tmpl w:val="42A2BB3E"/>
@@ -3078,7 +3659,7 @@
       </w:pPr>
     </w:lvl>
   </w:abstractNum>
-  <w:abstractNum w:abstractNumId="26" w15:restartNumberingAfterBreak="0">
+  <w:abstractNum w:abstractNumId="28" w15:restartNumberingAfterBreak="0">
     <w:nsid w:val="6B1E23E2"/>
     <w:multiLevelType w:val="hybridMultilevel"/>
     <w:tmpl w:val="41EC8292"/>
@@ -3173,7 +3754,7 @@
       </w:pPr>
     </w:lvl>
   </w:abstractNum>
-  <w:abstractNum w:abstractNumId="27" w15:restartNumberingAfterBreak="0">
+  <w:abstractNum w:abstractNumId="29" w15:restartNumberingAfterBreak="0">
     <w:nsid w:val="6E057C51"/>
     <w:multiLevelType w:val="hybridMultilevel"/>
     <w:tmpl w:val="48A65AF8"/>
@@ -3262,7 +3843,7 @@
       </w:pPr>
     </w:lvl>
   </w:abstractNum>
-  <w:abstractNum w:abstractNumId="28" w15:restartNumberingAfterBreak="0">
+  <w:abstractNum w:abstractNumId="30" w15:restartNumberingAfterBreak="0">
     <w:nsid w:val="6E904C10"/>
     <w:multiLevelType w:val="hybridMultilevel"/>
     <w:tmpl w:val="DDE8A958"/>
@@ -3348,7 +3929,7 @@
       </w:pPr>
     </w:lvl>
   </w:abstractNum>
-  <w:abstractNum w:abstractNumId="29" w15:restartNumberingAfterBreak="0">
+  <w:abstractNum w:abstractNumId="31" w15:restartNumberingAfterBreak="0">
     <w:nsid w:val="78DD0D2D"/>
     <w:multiLevelType w:val="hybridMultilevel"/>
     <w:tmpl w:val="466E65B8"/>
@@ -3437,7 +4018,7 @@
       </w:pPr>
     </w:lvl>
   </w:abstractNum>
-  <w:abstractNum w:abstractNumId="30" w15:restartNumberingAfterBreak="0">
+  <w:abstractNum w:abstractNumId="32" w15:restartNumberingAfterBreak="0">
     <w:nsid w:val="7AB960D2"/>
     <w:multiLevelType w:val="hybridMultilevel"/>
     <w:tmpl w:val="37CCE32A"/>
@@ -3526,7 +4107,120 @@
       </w:pPr>
     </w:lvl>
   </w:abstractNum>
-  <w:abstractNum w:abstractNumId="31" w15:restartNumberingAfterBreak="0">
+  <w:abstractNum w:abstractNumId="33" w15:restartNumberingAfterBreak="0">
+    <w:nsid w:val="7AD461EE"/>
+    <w:multiLevelType w:val="hybridMultilevel"/>
+    <w:tmpl w:val="59DA6CBA"/>
+    <w:lvl w:ilvl="0" w:tplc="20000001">
+      <w:start w:val="1"/>
+      <w:numFmt w:val="bullet"/>
+      <w:lvlText w:val=""/>
+      <w:lvlJc w:val="left"/>
+      <w:pPr>
+        <w:ind w:left="720" w:hanging="360"/>
+      </w:pPr>
+      <w:rPr>
+        <w:rFonts w:ascii="Symbol" w:hAnsi="Symbol" w:hint="default"/>
+      </w:rPr>
+    </w:lvl>
+    <w:lvl w:ilvl="1" w:tplc="20000003" w:tentative="1">
+      <w:start w:val="1"/>
+      <w:numFmt w:val="bullet"/>
+      <w:lvlText w:val="o"/>
+      <w:lvlJc w:val="left"/>
+      <w:pPr>
+        <w:ind w:left="1440" w:hanging="360"/>
+      </w:pPr>
+      <w:rPr>
+        <w:rFonts w:ascii="Courier New" w:hAnsi="Courier New" w:cs="Courier New" w:hint="default"/>
+      </w:rPr>
+    </w:lvl>
+    <w:lvl w:ilvl="2" w:tplc="20000005" w:tentative="1">
+      <w:start w:val="1"/>
+      <w:numFmt w:val="bullet"/>
+      <w:lvlText w:val=""/>
+      <w:lvlJc w:val="left"/>
+      <w:pPr>
+        <w:ind w:left="2160" w:hanging="360"/>
+      </w:pPr>
+      <w:rPr>
+        <w:rFonts w:ascii="Wingdings" w:hAnsi="Wingdings" w:hint="default"/>
+      </w:rPr>
+    </w:lvl>
+    <w:lvl w:ilvl="3" w:tplc="20000001" w:tentative="1">
+      <w:start w:val="1"/>
+      <w:numFmt w:val="bullet"/>
+      <w:lvlText w:val=""/>
+      <w:lvlJc w:val="left"/>
+      <w:pPr>
+        <w:ind w:left="2880" w:hanging="360"/>
+      </w:pPr>
+      <w:rPr>
+        <w:rFonts w:ascii="Symbol" w:hAnsi="Symbol" w:hint="default"/>
+      </w:rPr>
+    </w:lvl>
+    <w:lvl w:ilvl="4" w:tplc="20000003" w:tentative="1">
+      <w:start w:val="1"/>
+      <w:numFmt w:val="bullet"/>
+      <w:lvlText w:val="o"/>
+      <w:lvlJc w:val="left"/>
+      <w:pPr>
+        <w:ind w:left="3600" w:hanging="360"/>
+      </w:pPr>
+      <w:rPr>
+        <w:rFonts w:ascii="Courier New" w:hAnsi="Courier New" w:cs="Courier New" w:hint="default"/>
+      </w:rPr>
+    </w:lvl>
+    <w:lvl w:ilvl="5" w:tplc="20000005" w:tentative="1">
+      <w:start w:val="1"/>
+      <w:numFmt w:val="bullet"/>
+      <w:lvlText w:val=""/>
+      <w:lvlJc w:val="left"/>
+      <w:pPr>
+        <w:ind w:left="4320" w:hanging="360"/>
+      </w:pPr>
+      <w:rPr>
+        <w:rFonts w:ascii="Wingdings" w:hAnsi="Wingdings" w:hint="default"/>
+      </w:rPr>
+    </w:lvl>
+    <w:lvl w:ilvl="6" w:tplc="20000001" w:tentative="1">
+      <w:start w:val="1"/>
+      <w:numFmt w:val="bullet"/>
+      <w:lvlText w:val=""/>
+      <w:lvlJc w:val="left"/>
+      <w:pPr>
+        <w:ind w:left="5040" w:hanging="360"/>
+      </w:pPr>
+      <w:rPr>
+        <w:rFonts w:ascii="Symbol" w:hAnsi="Symbol" w:hint="default"/>
+      </w:rPr>
+    </w:lvl>
+    <w:lvl w:ilvl="7" w:tplc="20000003" w:tentative="1">
+      <w:start w:val="1"/>
+      <w:numFmt w:val="bullet"/>
+      <w:lvlText w:val="o"/>
+      <w:lvlJc w:val="left"/>
+      <w:pPr>
+        <w:ind w:left="5760" w:hanging="360"/>
+      </w:pPr>
+      <w:rPr>
+        <w:rFonts w:ascii="Courier New" w:hAnsi="Courier New" w:cs="Courier New" w:hint="default"/>
+      </w:rPr>
+    </w:lvl>
+    <w:lvl w:ilvl="8" w:tplc="20000005" w:tentative="1">
+      <w:start w:val="1"/>
+      <w:numFmt w:val="bullet"/>
+      <w:lvlText w:val=""/>
+      <w:lvlJc w:val="left"/>
+      <w:pPr>
+        <w:ind w:left="6480" w:hanging="360"/>
+      </w:pPr>
+      <w:rPr>
+        <w:rFonts w:ascii="Wingdings" w:hAnsi="Wingdings" w:hint="default"/>
+      </w:rPr>
+    </w:lvl>
+  </w:abstractNum>
+  <w:abstractNum w:abstractNumId="34" w15:restartNumberingAfterBreak="0">
     <w:nsid w:val="7D6F5F5A"/>
     <w:multiLevelType w:val="hybridMultilevel"/>
     <w:tmpl w:val="0EAE8948"/>
@@ -3640,31 +4334,31 @@
     </w:lvl>
   </w:abstractNum>
   <w:num w:numId="1" w16cid:durableId="1248615406">
-    <w:abstractNumId w:val="21"/>
+    <w:abstractNumId w:val="23"/>
   </w:num>
   <w:num w:numId="2" w16cid:durableId="1158158845">
-    <w:abstractNumId w:val="29"/>
+    <w:abstractNumId w:val="31"/>
   </w:num>
   <w:num w:numId="3" w16cid:durableId="684286618">
+    <w:abstractNumId w:val="17"/>
+  </w:num>
+  <w:num w:numId="4" w16cid:durableId="373119300">
+    <w:abstractNumId w:val="25"/>
+  </w:num>
+  <w:num w:numId="5" w16cid:durableId="1800025540">
     <w:abstractNumId w:val="16"/>
   </w:num>
-  <w:num w:numId="4" w16cid:durableId="373119300">
-    <w:abstractNumId w:val="23"/>
-  </w:num>
-  <w:num w:numId="5" w16cid:durableId="1800025540">
-    <w:abstractNumId w:val="15"/>
-  </w:num>
   <w:num w:numId="6" w16cid:durableId="1255438938">
-    <w:abstractNumId w:val="31"/>
+    <w:abstractNumId w:val="34"/>
   </w:num>
   <w:num w:numId="7" w16cid:durableId="1940605456">
     <w:abstractNumId w:val="2"/>
   </w:num>
   <w:num w:numId="8" w16cid:durableId="583030272">
-    <w:abstractNumId w:val="22"/>
+    <w:abstractNumId w:val="24"/>
   </w:num>
   <w:num w:numId="9" w16cid:durableId="1525942473">
-    <w:abstractNumId w:val="28"/>
+    <w:abstractNumId w:val="30"/>
   </w:num>
   <w:num w:numId="10" w16cid:durableId="1512524404">
     <w:abstractNumId w:val="2"/>
@@ -3703,7 +4397,7 @@
     <w:abstractNumId w:val="5"/>
   </w:num>
   <w:num w:numId="13" w16cid:durableId="1345980254">
-    <w:abstractNumId w:val="19"/>
+    <w:abstractNumId w:val="20"/>
     <w:lvlOverride w:ilvl="0">
       <w:startOverride w:val="1"/>
     </w:lvlOverride>
@@ -3733,7 +4427,7 @@
     </w:lvlOverride>
   </w:num>
   <w:num w:numId="14" w16cid:durableId="2126608598">
-    <w:abstractNumId w:val="24"/>
+    <w:abstractNumId w:val="26"/>
     <w:lvlOverride w:ilvl="0">
       <w:startOverride w:val="1"/>
     </w:lvlOverride>
@@ -3766,7 +4460,7 @@
     <w:abstractNumId w:val="10"/>
   </w:num>
   <w:num w:numId="16" w16cid:durableId="1784500731">
-    <w:abstractNumId w:val="20"/>
+    <w:abstractNumId w:val="21"/>
     <w:lvlOverride w:ilvl="0">
       <w:startOverride w:val="1"/>
     </w:lvlOverride>
@@ -3796,16 +4490,16 @@
     </w:lvlOverride>
   </w:num>
   <w:num w:numId="17" w16cid:durableId="1201089885">
-    <w:abstractNumId w:val="30"/>
+    <w:abstractNumId w:val="32"/>
   </w:num>
   <w:num w:numId="18" w16cid:durableId="1814056848">
-    <w:abstractNumId w:val="27"/>
+    <w:abstractNumId w:val="29"/>
   </w:num>
   <w:num w:numId="19" w16cid:durableId="1709456282">
-    <w:abstractNumId w:val="18"/>
+    <w:abstractNumId w:val="19"/>
   </w:num>
   <w:num w:numId="20" w16cid:durableId="1597209667">
-    <w:abstractNumId w:val="17"/>
+    <w:abstractNumId w:val="18"/>
   </w:num>
   <w:num w:numId="21" w16cid:durableId="400950692">
     <w:abstractNumId w:val="4"/>
@@ -3820,7 +4514,7 @@
     <w:abstractNumId w:val="7"/>
   </w:num>
   <w:num w:numId="25" w16cid:durableId="1712878661">
-    <w:abstractNumId w:val="13"/>
+    <w:abstractNumId w:val="14"/>
   </w:num>
   <w:num w:numId="26" w16cid:durableId="239676661">
     <w:abstractNumId w:val="6"/>
@@ -3832,19 +4526,28 @@
     <w:abstractNumId w:val="9"/>
   </w:num>
   <w:num w:numId="29" w16cid:durableId="1151409088">
-    <w:abstractNumId w:val="14"/>
+    <w:abstractNumId w:val="15"/>
   </w:num>
   <w:num w:numId="30" w16cid:durableId="232467591">
-    <w:abstractNumId w:val="25"/>
+    <w:abstractNumId w:val="27"/>
   </w:num>
   <w:num w:numId="31" w16cid:durableId="1576819912">
-    <w:abstractNumId w:val="26"/>
+    <w:abstractNumId w:val="28"/>
   </w:num>
   <w:num w:numId="32" w16cid:durableId="181744582">
     <w:abstractNumId w:val="11"/>
   </w:num>
   <w:num w:numId="33" w16cid:durableId="1384598195">
     <w:abstractNumId w:val="0"/>
+  </w:num>
+  <w:num w:numId="34" w16cid:durableId="406804995">
+    <w:abstractNumId w:val="33"/>
+  </w:num>
+  <w:num w:numId="35" w16cid:durableId="186606382">
+    <w:abstractNumId w:val="13"/>
+  </w:num>
+  <w:num w:numId="36" w16cid:durableId="357051069">
+    <w:abstractNumId w:val="22"/>
   </w:num>
 </w:numbering>
 </file>
@@ -4247,7 +4950,7 @@
   <w:style w:type="paragraph" w:default="1" w:styleId="Normal">
     <w:name w:val="Normal"/>
     <w:qFormat/>
-    <w:rsid w:val="00E6446D"/>
+    <w:rsid w:val="003C10BB"/>
     <w:pPr>
       <w:bidi/>
     </w:pPr>

</xml_diff>